<commit_message>
Added comments to all custom components. Aslo updated the Design Doc.
</commit_message>
<xml_diff>
--- a/design/Fargo-Alex-Design-Doc.docx
+++ b/design/Fargo-Alex-Design-Doc.docx
@@ -3,9 +3,6 @@
 <w:document xmlns:wpc="http://schemas.microsoft.com/office/word/2010/wordprocessingCanvas" xmlns:cx="http://schemas.microsoft.com/office/drawing/2014/chartex" xmlns:cx1="http://schemas.microsoft.com/office/drawing/2015/9/8/chartex" xmlns:cx2="http://schemas.microsoft.com/office/drawing/2015/10/21/chartex" xmlns:cx3="http://schemas.microsoft.com/office/drawing/2016/5/9/chartex" xmlns:cx4="http://schemas.microsoft.com/office/drawing/2016/5/10/chartex" xmlns:cx5="http://schemas.microsoft.com/office/drawing/2016/5/11/chartex" xmlns:cx6="http://schemas.microsoft.com/office/drawing/2016/5/12/chartex" xmlns:cx7="http://schemas.microsoft.com/office/drawing/2016/5/13/chartex" xmlns:cx8="http://schemas.microsoft.com/office/drawing/2016/5/14/chartex" xmlns:mc="http://schemas.openxmlformats.org/markup-compatibility/2006" xmlns:aink="http://schemas.microsoft.com/office/drawing/2016/ink" xmlns:am3d="http://schemas.microsoft.com/office/drawing/2017/model3d" xmlns:o="urn:schemas-microsoft-com:office:office" xmlns:oel="http://schemas.microsoft.com/office/2019/extlst" xmlns:r="http://schemas.openxmlformats.org/officeDocument/2006/relationships" xmlns:m="http://schemas.openxmlformats.org/officeDocument/2006/math" xmlns:v="urn:schemas-microsoft-com:vml" xmlns:wp14="http://schemas.microsoft.com/office/word/2010/wordprocessingDrawing" xmlns:wp="http://schemas.openxmlformats.org/drawingml/2006/wordprocessingDrawing" xmlns:w10="urn:schemas-microsoft-com:office:word" xmlns:w="http://schemas.openxmlformats.org/wordprocessingml/2006/main" xmlns:w14="http://schemas.microsoft.com/office/word/2010/wordml" xmlns:w15="http://schemas.microsoft.com/office/word/2012/wordml" xmlns:w16cex="http://schemas.microsoft.com/office/word/2018/wordml/cex" xmlns:w16cid="http://schemas.microsoft.com/office/word/2016/wordml/cid" xmlns:w16="http://schemas.microsoft.com/office/word/2018/wordml" xmlns:w16sdtdh="http://schemas.microsoft.com/office/word/2020/wordml/sdtdatahash" xmlns:w16se="http://schemas.microsoft.com/office/word/2015/wordml/symex" xmlns:wpg="http://schemas.microsoft.com/office/word/2010/wordprocessingGroup" xmlns:wpi="http://schemas.microsoft.com/office/word/2010/wordprocessingInk" xmlns:wne="http://schemas.microsoft.com/office/word/2006/wordml" xmlns:wps="http://schemas.microsoft.com/office/word/2010/wordprocessingShape" mc:Ignorable="w14 w15 w16se w16cid w16 w16cex w16sdtdh wp14">
   <w:body>
     <w:p>
-      <w:r>
-        <w:t xml:space="preserve">1. </w:t>
-      </w:r>
       <w:r>
         <w:t xml:space="preserve">I plan on building a bike share application. This application will allow users to coordinate using community bikes within a small city. It is very similar to a rental system in that users will pick a location to </w:t>
       </w:r>
@@ -28,7 +25,13 @@
         </w:numPr>
       </w:pPr>
       <w:r>
-        <w:t>As a city dweller, I want to be able to check the availability of bike share bikes to rent, so that I can see if one is available nearby.</w:t>
+        <w:t xml:space="preserve">As a </w:t>
+      </w:r>
+      <w:r>
+        <w:t>rider</w:t>
+      </w:r>
+      <w:r>
+        <w:t>, I want to be able to check the availability of bike share bikes to rent, so that I can see if one is available nearby.</w:t>
       </w:r>
     </w:p>
     <w:p>
@@ -40,7 +43,13 @@
         </w:numPr>
       </w:pPr>
       <w:r>
-        <w:t xml:space="preserve">As a city dweller, I want to be able to reserve a bike, so that I can </w:t>
+        <w:t xml:space="preserve">As a </w:t>
+      </w:r>
+      <w:r>
+        <w:t>rider</w:t>
+      </w:r>
+      <w:r>
+        <w:t xml:space="preserve">, I want to be able to reserve a bike, so that I can </w:t>
       </w:r>
       <w:r>
         <w:t>ride around the city</w:t>
@@ -58,7 +67,13 @@
         </w:numPr>
       </w:pPr>
       <w:r>
-        <w:t xml:space="preserve">As a city dweller, I want to be able to extend my rental time on a bike if needed, so that I can </w:t>
+        <w:t xml:space="preserve">As a </w:t>
+      </w:r>
+      <w:r>
+        <w:t>rider</w:t>
+      </w:r>
+      <w:r>
+        <w:t xml:space="preserve">, I want to be able to extend my rental time on a bike if needed, so that I can </w:t>
       </w:r>
       <w:r>
         <w:t>continue to use the bike in the event I misjudged the time I need it for</w:t>
@@ -76,7 +91,13 @@
         </w:numPr>
       </w:pPr>
       <w:r>
-        <w:t>As a city dweller, I want to be able to see all drop off locations for my rented bike, so that I can use the most coinvent available one to return the bike</w:t>
+        <w:t xml:space="preserve">As a </w:t>
+      </w:r>
+      <w:r>
+        <w:t>rider</w:t>
+      </w:r>
+      <w:r>
+        <w:t>, I want to be able to see all drop off locations for my rented bike, so that I can use the most coinvent available one to return the bike</w:t>
       </w:r>
       <w:r>
         <w:t>.</w:t>
@@ -91,7 +112,13 @@
         </w:numPr>
       </w:pPr>
       <w:r>
-        <w:t xml:space="preserve">As a city dweller, I want to be able to </w:t>
+        <w:t xml:space="preserve">As a </w:t>
+      </w:r>
+      <w:r>
+        <w:t>rider</w:t>
+      </w:r>
+      <w:r>
+        <w:t xml:space="preserve">, I want to be able to </w:t>
       </w:r>
       <w:r>
         <w:t xml:space="preserve">see the types of bikes available </w:t>
@@ -127,7 +154,13 @@
         </w:numPr>
       </w:pPr>
       <w:r>
-        <w:t>As a city dweller, I want to be able to indicate there is an issue with my bike, so that I can get a new one and someone can fix the broken one.</w:t>
+        <w:t xml:space="preserve">As a </w:t>
+      </w:r>
+      <w:r>
+        <w:t>rider</w:t>
+      </w:r>
+      <w:r>
+        <w:t>, I want to be able to indicate there is an issue with my bike, so that I can get a new one and someone can fix the broken one.</w:t>
       </w:r>
     </w:p>
     <w:p>
@@ -201,14 +234,23 @@
         <w:jc w:val="center"/>
       </w:pPr>
       <w:r>
+        <w:fldChar w:fldCharType="begin"/>
+      </w:r>
+      <w:r>
+        <w:instrText xml:space="preserve"> INCLUDEPICTURE "https://documents.lucid.app/documents/3b20619e-7aa2-4c86-9e95-18f9f0e23c77/pages/.zQHDjKUw4-b?a=2478&amp;x=-1246&amp;y=-720&amp;w=1139&amp;h=860&amp;store=1&amp;accept=image%2F*&amp;auth=LCA%206c33082993bb205da38bbc06b763036e4bf6c8c220c94761dc19fe953929c30b-ts%3D1698509706" \* MERGEFORMATINET </w:instrText>
+      </w:r>
+      <w:r>
+        <w:fldChar w:fldCharType="separate"/>
+      </w:r>
+      <w:r>
         <w:rPr>
           <w:noProof/>
         </w:rPr>
         <w:drawing>
-          <wp:inline distT="0" distB="0" distL="0" distR="0" wp14:anchorId="49649331" wp14:editId="326FA5D4">
-            <wp:extent cx="5296172" cy="4172164"/>
+          <wp:inline distT="0" distB="0" distL="0" distR="0" wp14:anchorId="20781959" wp14:editId="6B2F9D0A">
+            <wp:extent cx="5943600" cy="4488180"/>
             <wp:effectExtent l="0" t="0" r="0" b="0"/>
-            <wp:docPr id="1" name="Picture 1"/>
+            <wp:docPr id="721283530" name="Picture 2" descr="A diagram of a bike share application&#10;&#10;Description automatically generated"/>
             <wp:cNvGraphicFramePr>
               <a:graphicFrameLocks xmlns:a="http://schemas.openxmlformats.org/drawingml/2006/main" noChangeAspect="1"/>
             </wp:cNvGraphicFramePr>
@@ -216,29 +258,45 @@
               <a:graphicData uri="http://schemas.openxmlformats.org/drawingml/2006/picture">
                 <pic:pic xmlns:pic="http://schemas.openxmlformats.org/drawingml/2006/picture">
                   <pic:nvPicPr>
-                    <pic:cNvPr id="1" name=""/>
-                    <pic:cNvPicPr/>
+                    <pic:cNvPr id="721283530" name="Picture 2" descr="A diagram of a bike share application&#10;&#10;Description automatically generated"/>
+                    <pic:cNvPicPr>
+                      <a:picLocks noChangeAspect="1" noChangeArrowheads="1"/>
+                    </pic:cNvPicPr>
                   </pic:nvPicPr>
                   <pic:blipFill>
-                    <a:blip r:embed="rId7"/>
+                    <a:blip r:embed="rId7">
+                      <a:extLst>
+                        <a:ext uri="{28A0092B-C50C-407E-A947-70E740481C1C}">
+                          <a14:useLocalDpi xmlns:a14="http://schemas.microsoft.com/office/drawing/2010/main" val="0"/>
+                        </a:ext>
+                      </a:extLst>
+                    </a:blip>
+                    <a:srcRect/>
                     <a:stretch>
                       <a:fillRect/>
                     </a:stretch>
                   </pic:blipFill>
-                  <pic:spPr>
+                  <pic:spPr bwMode="auto">
                     <a:xfrm>
                       <a:off x="0" y="0"/>
-                      <a:ext cx="5296172" cy="4172164"/>
+                      <a:ext cx="5943600" cy="4488180"/>
                     </a:xfrm>
                     <a:prstGeom prst="rect">
                       <a:avLst/>
                     </a:prstGeom>
+                    <a:noFill/>
+                    <a:ln>
+                      <a:noFill/>
+                    </a:ln>
                   </pic:spPr>
                 </pic:pic>
               </a:graphicData>
             </a:graphic>
           </wp:inline>
         </w:drawing>
+      </w:r>
+      <w:r>
+        <w:fldChar w:fldCharType="end"/>
       </w:r>
     </w:p>
     <w:p>
@@ -334,7 +392,7 @@
         <w:fldChar w:fldCharType="begin"/>
       </w:r>
       <w:r>
-        <w:instrText xml:space="preserve"> INCLUDEPICTURE "https://documents.lucid.app/documents/3b20619e-7aa2-4c86-9e95-18f9f0e23c77/pages/XwRH2GmOBCS.?a=2464&amp;x=-1744&amp;y=-773&amp;w=1597&amp;h=888&amp;store=1&amp;accept=image%2F*&amp;auth=LCA%203dac912bf73899218435c92c3cb588295f077cf5b22d869f0a73030e42367f03-ts%3D1698509706" \* MERGEFORMATINET </w:instrText>
+        <w:instrText xml:space="preserve"> INCLUDEPICTURE "https://documents.lucid.app/documents/3b20619e-7aa2-4c86-9e95-18f9f0e23c77/pages/XwRH2GmOBCS.?a=2471&amp;x=-1744&amp;y=-773&amp;w=1597&amp;h=888&amp;store=1&amp;accept=image%2F*&amp;auth=LCA%20633820093972a8b81616ed731ba0a8ac752b8e41da0f92d91a96a8fb6f2b7fd2-ts%3D1698509706" \* MERGEFORMATINET </w:instrText>
       </w:r>
       <w:r>
         <w:fldChar w:fldCharType="separate"/>
@@ -344,10 +402,10 @@
           <w:noProof/>
         </w:rPr>
         <w:drawing>
-          <wp:inline distT="0" distB="0" distL="0" distR="0" wp14:anchorId="679DA0C4" wp14:editId="2A018E21">
+          <wp:inline distT="0" distB="0" distL="0" distR="0" wp14:anchorId="3D8DBD5F" wp14:editId="7CCF0A57">
             <wp:extent cx="5943600" cy="3304540"/>
             <wp:effectExtent l="0" t="0" r="0" b="0"/>
-            <wp:docPr id="1374696661" name="Picture 1" descr="A diagram of a computer&#10;&#10;Description automatically generated with medium confidence"/>
+            <wp:docPr id="213593068" name="Picture 1" descr="A diagram of a computer&#10;&#10;Description automatically generated with medium confidence"/>
             <wp:cNvGraphicFramePr>
               <a:graphicFrameLocks xmlns:a="http://schemas.openxmlformats.org/drawingml/2006/main" noChangeAspect="1"/>
             </wp:cNvGraphicFramePr>
@@ -355,7 +413,7 @@
               <a:graphicData uri="http://schemas.openxmlformats.org/drawingml/2006/picture">
                 <pic:pic xmlns:pic="http://schemas.openxmlformats.org/drawingml/2006/picture">
                   <pic:nvPicPr>
-                    <pic:cNvPr id="1374696661" name="Picture 1" descr="A diagram of a computer&#10;&#10;Description automatically generated with medium confidence"/>
+                    <pic:cNvPr id="213593068" name="Picture 1" descr="A diagram of a computer&#10;&#10;Description automatically generated with medium confidence"/>
                     <pic:cNvPicPr>
                       <a:picLocks noChangeAspect="1" noChangeArrowheads="1"/>
                     </pic:cNvPicPr>
@@ -396,117 +454,7 @@
         <w:fldChar w:fldCharType="end"/>
       </w:r>
     </w:p>
-    <w:p>
-      <w:pPr>
-        <w:jc w:val="center"/>
-      </w:pPr>
-    </w:p>
-    <w:p>
-      <w:pPr>
-        <w:jc w:val="center"/>
-      </w:pPr>
-      <w:r>
-        <w:lastRenderedPageBreak/>
-        <w:t>Passing Tests:</w:t>
-      </w:r>
-    </w:p>
-    <w:p>
-      <w:pPr>
-        <w:jc w:val="center"/>
-      </w:pPr>
-      <w:r>
-        <w:drawing>
-          <wp:inline distT="0" distB="0" distL="0" distR="0" wp14:anchorId="6304B25B" wp14:editId="6B28371B">
-            <wp:extent cx="5943600" cy="3355340"/>
-            <wp:effectExtent l="0" t="0" r="0" b="0"/>
-            <wp:docPr id="1029887645" name="Picture 1" descr="A screenshot of a computer&#10;&#10;Description automatically generated"/>
-            <wp:cNvGraphicFramePr>
-              <a:graphicFrameLocks xmlns:a="http://schemas.openxmlformats.org/drawingml/2006/main" noChangeAspect="1"/>
-            </wp:cNvGraphicFramePr>
-            <a:graphic xmlns:a="http://schemas.openxmlformats.org/drawingml/2006/main">
-              <a:graphicData uri="http://schemas.openxmlformats.org/drawingml/2006/picture">
-                <pic:pic xmlns:pic="http://schemas.openxmlformats.org/drawingml/2006/picture">
-                  <pic:nvPicPr>
-                    <pic:cNvPr id="1029887645" name="Picture 1" descr="A screenshot of a computer&#10;&#10;Description automatically generated"/>
-                    <pic:cNvPicPr/>
-                  </pic:nvPicPr>
-                  <pic:blipFill>
-                    <a:blip r:embed="rId10"/>
-                    <a:stretch>
-                      <a:fillRect/>
-                    </a:stretch>
-                  </pic:blipFill>
-                  <pic:spPr>
-                    <a:xfrm>
-                      <a:off x="0" y="0"/>
-                      <a:ext cx="5943600" cy="3355340"/>
-                    </a:xfrm>
-                    <a:prstGeom prst="rect">
-                      <a:avLst/>
-                    </a:prstGeom>
-                  </pic:spPr>
-                </pic:pic>
-              </a:graphicData>
-            </a:graphic>
-          </wp:inline>
-        </w:drawing>
-      </w:r>
-    </w:p>
-    <w:p>
-      <w:pPr>
-        <w:jc w:val="center"/>
-      </w:pPr>
-    </w:p>
-    <w:p>
-      <w:pPr>
-        <w:jc w:val="center"/>
-      </w:pPr>
-      <w:r>
-        <w:t>Running Program:</w:t>
-      </w:r>
-    </w:p>
-    <w:p>
-      <w:pPr>
-        <w:jc w:val="center"/>
-      </w:pPr>
-      <w:r>
-        <w:drawing>
-          <wp:inline distT="0" distB="0" distL="0" distR="0" wp14:anchorId="09B1195D" wp14:editId="7897998D">
-            <wp:extent cx="5943600" cy="3368040"/>
-            <wp:effectExtent l="0" t="0" r="0" b="0"/>
-            <wp:docPr id="507355754" name="Picture 1" descr="A screen shot of a computer&#10;&#10;Description automatically generated"/>
-            <wp:cNvGraphicFramePr>
-              <a:graphicFrameLocks xmlns:a="http://schemas.openxmlformats.org/drawingml/2006/main" noChangeAspect="1"/>
-            </wp:cNvGraphicFramePr>
-            <a:graphic xmlns:a="http://schemas.openxmlformats.org/drawingml/2006/main">
-              <a:graphicData uri="http://schemas.openxmlformats.org/drawingml/2006/picture">
-                <pic:pic xmlns:pic="http://schemas.openxmlformats.org/drawingml/2006/picture">
-                  <pic:nvPicPr>
-                    <pic:cNvPr id="507355754" name="Picture 1" descr="A screen shot of a computer&#10;&#10;Description automatically generated"/>
-                    <pic:cNvPicPr/>
-                  </pic:nvPicPr>
-                  <pic:blipFill>
-                    <a:blip r:embed="rId11"/>
-                    <a:stretch>
-                      <a:fillRect/>
-                    </a:stretch>
-                  </pic:blipFill>
-                  <pic:spPr>
-                    <a:xfrm>
-                      <a:off x="0" y="0"/>
-                      <a:ext cx="5943600" cy="3368040"/>
-                    </a:xfrm>
-                    <a:prstGeom prst="rect">
-                      <a:avLst/>
-                    </a:prstGeom>
-                  </pic:spPr>
-                </pic:pic>
-              </a:graphicData>
-            </a:graphic>
-          </wp:inline>
-        </w:drawing>
-      </w:r>
-    </w:p>
+    <w:p/>
     <w:sectPr>
       <w:pgSz w:w="12240" w:h="15840"/>
       <w:pgMar w:top="1440" w:right="1440" w:bottom="1440" w:left="1440" w:header="720" w:footer="720" w:gutter="0"/>

</xml_diff>

<commit_message>
Week 4 finishing touches on this weeks assignment
</commit_message>
<xml_diff>
--- a/design/Fargo-Alex-Design-Doc.docx
+++ b/design/Fargo-Alex-Design-Doc.docx
@@ -5,15 +5,60 @@
     <w:p/>
     <w:p>
       <w:r>
-        <w:t xml:space="preserve">I plan on building a bike share application. This application will allow users to coordinate using community bikes within a small city. It is very similar to a rental system in that users will pick a location to </w:t>
-      </w:r>
-      <w:proofErr w:type="spellStart"/>
-      <w:r>
-        <w:t>pickup</w:t>
-      </w:r>
-      <w:proofErr w:type="spellEnd"/>
-      <w:r>
-        <w:t xml:space="preserve"> a bike, use it for some time, then select a location to drop it off within the same city. Ten user stories for the system are as follows:</w:t>
+        <w:t>This application</w:t>
+      </w:r>
+      <w:r>
+        <w:t xml:space="preserve"> provides the basic services for a small community to standup a basic bike share program. It works a lot like a public library, but with bikes. The idea is that a bike store(s) would sponsor the program by providing older</w:t>
+      </w:r>
+      <w:r>
+        <w:t>,</w:t>
+      </w:r>
+      <w:r>
+        <w:t xml:space="preserve"> but still functional</w:t>
+      </w:r>
+      <w:r>
+        <w:t>,</w:t>
+      </w:r>
+      <w:r>
+        <w:t xml:space="preserve"> bikes for </w:t>
+      </w:r>
+      <w:r>
+        <w:t>riders</w:t>
+      </w:r>
+      <w:r>
+        <w:t xml:space="preserve"> to check</w:t>
+      </w:r>
+      <w:r>
+        <w:t>-</w:t>
+      </w:r>
+      <w:r>
+        <w:t xml:space="preserve">out. There are various locations (called waypoints in the system) where bikes can be </w:t>
+      </w:r>
+      <w:r>
+        <w:t>checked out</w:t>
+      </w:r>
+      <w:r>
+        <w:t xml:space="preserve"> from and returned to. Anyone can sign up and check-out a </w:t>
+      </w:r>
+      <w:proofErr w:type="gramStart"/>
+      <w:r>
+        <w:t>bike</w:t>
+      </w:r>
+      <w:r>
+        <w:t>, but</w:t>
+      </w:r>
+      <w:proofErr w:type="gramEnd"/>
+      <w:r>
+        <w:t xml:space="preserve"> can only have one bike out at a time</w:t>
+      </w:r>
+      <w:r>
+        <w:t xml:space="preserve">. The sponsoring bike shop(s) is/are responsible for the maintenance of the bikes to make sure they are in good working order. </w:t>
+      </w:r>
+      <w:r>
+        <w:t xml:space="preserve"> </w:t>
+      </w:r>
+      <w:r>
+        <w:t xml:space="preserve">This application enables this basic functionality of allowing riders to check-out/check-in bikes as well as helping the sponsors with tracking their locations and performing maintenance. </w:t>
       </w:r>
     </w:p>
     <w:p/>
@@ -347,7 +392,7 @@
           <w:noProof/>
         </w:rPr>
         <w:drawing>
-          <wp:inline distT="0" distB="0" distL="0" distR="0" wp14:anchorId="3988AD53" wp14:editId="39003B45">
+          <wp:inline distT="0" distB="0" distL="0" distR="0" wp14:anchorId="3988AD53" wp14:editId="3CD1D256">
             <wp:extent cx="5943600" cy="2987675"/>
             <wp:effectExtent l="0" t="0" r="0" b="0"/>
             <wp:docPr id="531563133" name="Picture 1" descr="A diagram of a diagram&#10;&#10;Description automatically generated"/>
@@ -442,7 +487,7 @@
           <w:noProof/>
         </w:rPr>
         <w:drawing>
-          <wp:inline distT="0" distB="0" distL="0" distR="0" wp14:anchorId="3D8DBD5F" wp14:editId="6C489EC7">
+          <wp:inline distT="0" distB="0" distL="0" distR="0" wp14:anchorId="3D8DBD5F" wp14:editId="4D7C839C">
             <wp:extent cx="5943600" cy="3304540"/>
             <wp:effectExtent l="0" t="0" r="0" b="0"/>
             <wp:docPr id="213593068" name="Picture 1" descr="A diagram of a computer&#10;&#10;Description automatically generated with medium confidence"/>

</xml_diff>